<commit_message>
Concorrente GuiaBolso na doc
</commit_message>
<xml_diff>
--- a/docs/Parte Escrita/Correções/Concorrentes.docx
+++ b/docs/Parte Escrita/Correções/Concorrentes.docx
@@ -3,12 +3,10 @@
 <w:document xmlns:wpc="http://schemas.microsoft.com/office/word/2010/wordprocessingCanvas" xmlns:cx="http://schemas.microsoft.com/office/drawing/2014/chartex" xmlns:cx1="http://schemas.microsoft.com/office/drawing/2015/9/8/chartex" xmlns:cx2="http://schemas.microsoft.com/office/drawing/2015/10/21/chartex" xmlns:cx3="http://schemas.microsoft.com/office/drawing/2016/5/9/chartex" xmlns:cx4="http://schemas.microsoft.com/office/drawing/2016/5/10/chartex" xmlns:cx5="http://schemas.microsoft.com/office/drawing/2016/5/11/chartex" xmlns:cx6="http://schemas.microsoft.com/office/drawing/2016/5/12/chartex" xmlns:cx7="http://schemas.microsoft.com/office/drawing/2016/5/13/chartex" xmlns:cx8="http://schemas.microsoft.com/office/drawing/2016/5/14/chartex" xmlns:mc="http://schemas.openxmlformats.org/markup-compatibility/2006" xmlns:aink="http://schemas.microsoft.com/office/drawing/2016/ink" xmlns:am3d="http://schemas.microsoft.com/office/drawing/2017/model3d" xmlns:o="urn:schemas-microsoft-com:office:office" xmlns:r="http://schemas.openxmlformats.org/officeDocument/2006/relationships" xmlns:m="http://schemas.openxmlformats.org/officeDocument/2006/math" xmlns:v="urn:schemas-microsoft-com:vml" xmlns:wp14="http://schemas.microsoft.com/office/word/2010/wordprocessingDrawing" xmlns:wp="http://schemas.openxmlformats.org/drawingml/2006/wordprocessingDrawing" xmlns:w10="urn:schemas-microsoft-com:office:word" xmlns:w="http://schemas.openxmlformats.org/wordprocessingml/2006/main" xmlns:w14="http://schemas.microsoft.com/office/word/2010/wordml" xmlns:w15="http://schemas.microsoft.com/office/word/2012/wordml" xmlns:w16cid="http://schemas.microsoft.com/office/word/2016/wordml/cid" xmlns:w16se="http://schemas.microsoft.com/office/word/2015/wordml/symex" xmlns:wpg="http://schemas.microsoft.com/office/word/2010/wordprocessingGroup" xmlns:wpi="http://schemas.microsoft.com/office/word/2010/wordprocessingInk" xmlns:wne="http://schemas.microsoft.com/office/word/2006/wordml" xmlns:wps="http://schemas.microsoft.com/office/word/2010/wordprocessingShape" mc:Ignorable="w14 w15 w16se w16cid wp14">
   <w:body>
     <w:p>
-      <w:bookmarkStart w:id="0" w:name="_GoBack"/>
       <w:r>
         <w:t>Concorrentes</w:t>
       </w:r>
     </w:p>
-    <w:bookmarkEnd w:id="0"/>
     <w:p/>
     <w:p>
       <w:pPr>
@@ -25,45 +23,381 @@
     </w:p>
     <w:p>
       <w:pPr>
-        <w:ind w:firstLine="708"/>
+        <w:spacing w:line="360" w:lineRule="auto"/>
+        <w:ind w:firstLine="1134"/>
+        <w:jc w:val="both"/>
+        <w:rPr>
+          <w:rFonts w:ascii="Arial" w:hAnsi="Arial" w:cs="Arial"/>
+          <w:sz w:val="24"/>
+          <w:szCs w:val="24"/>
+        </w:rPr>
       </w:pPr>
       <w:r>
+        <w:rPr>
+          <w:rFonts w:ascii="Arial" w:hAnsi="Arial" w:cs="Arial"/>
+          <w:sz w:val="24"/>
+          <w:szCs w:val="24"/>
+        </w:rPr>
         <w:t>O aplicativo Orçamento Fácil é um aplicativo para controle de finanças pessoais, possui funções similares ao Projeto Jarbas, como adição de receitas</w:t>
       </w:r>
       <w:r>
+        <w:rPr>
+          <w:rFonts w:ascii="Arial" w:hAnsi="Arial" w:cs="Arial"/>
+          <w:sz w:val="24"/>
+          <w:szCs w:val="24"/>
+        </w:rPr>
         <w:t xml:space="preserve">, </w:t>
       </w:r>
       <w:r>
+        <w:rPr>
+          <w:rFonts w:ascii="Arial" w:hAnsi="Arial" w:cs="Arial"/>
+          <w:sz w:val="24"/>
+          <w:szCs w:val="24"/>
+        </w:rPr>
         <w:t>despesas</w:t>
       </w:r>
       <w:r>
+        <w:rPr>
+          <w:rFonts w:ascii="Arial" w:hAnsi="Arial" w:cs="Arial"/>
+          <w:sz w:val="24"/>
+          <w:szCs w:val="24"/>
+        </w:rPr>
         <w:t xml:space="preserve"> e transferências entre contas;</w:t>
       </w:r>
       <w:r>
+        <w:rPr>
+          <w:rFonts w:ascii="Arial" w:hAnsi="Arial" w:cs="Arial"/>
+          <w:sz w:val="24"/>
+          <w:szCs w:val="24"/>
+        </w:rPr>
         <w:t xml:space="preserve"> contas contábeis, que são chamadas apenas de Contas</w:t>
       </w:r>
       <w:r>
+        <w:rPr>
+          <w:rFonts w:ascii="Arial" w:hAnsi="Arial" w:cs="Arial"/>
+          <w:sz w:val="24"/>
+          <w:szCs w:val="24"/>
+        </w:rPr>
         <w:t xml:space="preserve"> no Orçamento Fácil;</w:t>
       </w:r>
       <w:r>
+        <w:rPr>
+          <w:rFonts w:ascii="Arial" w:hAnsi="Arial" w:cs="Arial"/>
+          <w:sz w:val="24"/>
+          <w:szCs w:val="24"/>
+        </w:rPr>
         <w:t xml:space="preserve"> possui também uma aba para Orçamentos, que são similares aos Objetivos do Projeto Jarbas</w:t>
       </w:r>
       <w:r>
+        <w:rPr>
+          <w:rFonts w:ascii="Arial" w:hAnsi="Arial" w:cs="Arial"/>
+          <w:sz w:val="24"/>
+          <w:szCs w:val="24"/>
+        </w:rPr>
         <w:t>. Ambos exibem gráficos, mas o aplicativo Orçamento Fácil o faz somente para receitas e despesas, já o Projeto Jarbas pode exibir gráficos para objetivos e grupos de movimentações, que são como categorias, além de movimentações.</w:t>
       </w:r>
     </w:p>
     <w:p>
       <w:pPr>
-        <w:ind w:firstLine="708"/>
+        <w:spacing w:line="360" w:lineRule="auto"/>
+        <w:ind w:firstLine="1134"/>
+        <w:jc w:val="both"/>
+        <w:rPr>
+          <w:rFonts w:ascii="Arial" w:hAnsi="Arial" w:cs="Arial"/>
+          <w:sz w:val="24"/>
+          <w:szCs w:val="24"/>
+        </w:rPr>
       </w:pPr>
       <w:r>
+        <w:rPr>
+          <w:rFonts w:ascii="Arial" w:hAnsi="Arial" w:cs="Arial"/>
+          <w:sz w:val="24"/>
+          <w:szCs w:val="24"/>
+        </w:rPr>
         <w:t>Como disparidades pode-se citar a aba Cartão de Crédito do aplicativo Orçamento Fácil, que não se encontra no Projeto Jarbas, assim como um calendário, que mostra suas receitas e despesas durante um mês. Por outro lado, o Projeto Jarbas conta com uma aba para Investimentos, onde é possível acompanhar seu investimento e fazer projeções para datas futuras, função essa que não se encontra disponível no aplicativo Orçamento Fácil.</w:t>
       </w:r>
     </w:p>
     <w:p>
       <w:pPr>
-        <w:ind w:firstLine="708"/>
+        <w:rPr>
+          <w:b/>
+        </w:rPr>
       </w:pPr>
+      <w:proofErr w:type="spellStart"/>
+      <w:r>
+        <w:rPr>
+          <w:b/>
+        </w:rPr>
+        <w:t>GuiaBolso</w:t>
+      </w:r>
+      <w:proofErr w:type="spellEnd"/>
+      <w:r>
+        <w:rPr>
+          <w:b/>
+        </w:rPr>
+        <w:t xml:space="preserve"> -</w:t>
+      </w:r>
+      <w:r>
+        <w:rPr>
+          <w:b/>
+        </w:rPr>
+        <w:t xml:space="preserve"> Controle Financeiro</w:t>
+      </w:r>
+    </w:p>
+    <w:p>
+      <w:pPr>
+        <w:spacing w:line="360" w:lineRule="auto"/>
+        <w:ind w:firstLine="1134"/>
+        <w:jc w:val="both"/>
+        <w:rPr>
+          <w:rFonts w:ascii="Arial" w:hAnsi="Arial" w:cs="Arial"/>
+          <w:sz w:val="24"/>
+          <w:szCs w:val="24"/>
+        </w:rPr>
+      </w:pPr>
+      <w:r>
+        <w:rPr>
+          <w:rFonts w:ascii="Arial" w:hAnsi="Arial" w:cs="Arial"/>
+          <w:sz w:val="24"/>
+          <w:szCs w:val="24"/>
+        </w:rPr>
+        <w:t xml:space="preserve">O aplicativo </w:t>
+      </w:r>
+      <w:proofErr w:type="spellStart"/>
+      <w:r>
+        <w:rPr>
+          <w:rFonts w:ascii="Arial" w:hAnsi="Arial" w:cs="Arial"/>
+          <w:sz w:val="24"/>
+          <w:szCs w:val="24"/>
+        </w:rPr>
+        <w:t>Gu</w:t>
+      </w:r>
+      <w:r>
+        <w:rPr>
+          <w:rFonts w:ascii="Arial" w:hAnsi="Arial" w:cs="Arial"/>
+          <w:sz w:val="24"/>
+          <w:szCs w:val="24"/>
+        </w:rPr>
+        <w:t>ia</w:t>
+      </w:r>
+      <w:r>
+        <w:rPr>
+          <w:rFonts w:ascii="Arial" w:hAnsi="Arial" w:cs="Arial"/>
+          <w:sz w:val="24"/>
+          <w:szCs w:val="24"/>
+        </w:rPr>
+        <w:t>Bolso</w:t>
+      </w:r>
+      <w:proofErr w:type="spellEnd"/>
+      <w:r>
+        <w:rPr>
+          <w:rFonts w:ascii="Arial" w:hAnsi="Arial" w:cs="Arial"/>
+          <w:sz w:val="24"/>
+          <w:szCs w:val="24"/>
+        </w:rPr>
+        <w:t xml:space="preserve"> </w:t>
+      </w:r>
+      <w:r>
+        <w:rPr>
+          <w:rFonts w:ascii="Arial" w:hAnsi="Arial" w:cs="Arial"/>
+          <w:sz w:val="24"/>
+          <w:szCs w:val="24"/>
+        </w:rPr>
+        <w:t>é um aplicativo para finanças</w:t>
+      </w:r>
+      <w:r>
+        <w:rPr>
+          <w:rFonts w:ascii="Arial" w:hAnsi="Arial" w:cs="Arial"/>
+          <w:sz w:val="24"/>
+          <w:szCs w:val="24"/>
+        </w:rPr>
+        <w:t xml:space="preserve"> e contabilidade</w:t>
+      </w:r>
+      <w:r>
+        <w:rPr>
+          <w:rFonts w:ascii="Arial" w:hAnsi="Arial" w:cs="Arial"/>
+          <w:sz w:val="24"/>
+          <w:szCs w:val="24"/>
+        </w:rPr>
+        <w:t xml:space="preserve"> pessoa</w:t>
+      </w:r>
+      <w:r>
+        <w:rPr>
+          <w:rFonts w:ascii="Arial" w:hAnsi="Arial" w:cs="Arial"/>
+          <w:sz w:val="24"/>
+          <w:szCs w:val="24"/>
+        </w:rPr>
+        <w:t>l</w:t>
+      </w:r>
+      <w:r>
+        <w:rPr>
+          <w:rFonts w:ascii="Arial" w:hAnsi="Arial" w:cs="Arial"/>
+          <w:sz w:val="24"/>
+          <w:szCs w:val="24"/>
+        </w:rPr>
+        <w:t xml:space="preserve">, </w:t>
+      </w:r>
+      <w:r>
+        <w:rPr>
+          <w:rFonts w:ascii="Arial" w:hAnsi="Arial" w:cs="Arial"/>
+          <w:sz w:val="24"/>
+          <w:szCs w:val="24"/>
+        </w:rPr>
+        <w:t>possui as funcionalidades básicas da categoria, como movimentações de receita e despesa</w:t>
+      </w:r>
+      <w:r>
+        <w:rPr>
+          <w:rFonts w:ascii="Arial" w:hAnsi="Arial" w:cs="Arial"/>
+          <w:sz w:val="24"/>
+          <w:szCs w:val="24"/>
+        </w:rPr>
+        <w:t xml:space="preserve">; contas contábeis, </w:t>
+      </w:r>
+      <w:r>
+        <w:rPr>
+          <w:rFonts w:ascii="Arial" w:hAnsi="Arial" w:cs="Arial"/>
+          <w:sz w:val="24"/>
+          <w:szCs w:val="24"/>
+        </w:rPr>
+        <w:t xml:space="preserve">também </w:t>
+      </w:r>
+      <w:r>
+        <w:rPr>
+          <w:rFonts w:ascii="Arial" w:hAnsi="Arial" w:cs="Arial"/>
+          <w:sz w:val="24"/>
+          <w:szCs w:val="24"/>
+        </w:rPr>
+        <w:t>chamadas apenas de Contas; possui</w:t>
+      </w:r>
+      <w:r>
+        <w:rPr>
+          <w:rFonts w:ascii="Arial" w:hAnsi="Arial" w:cs="Arial"/>
+          <w:sz w:val="24"/>
+          <w:szCs w:val="24"/>
+        </w:rPr>
+        <w:t xml:space="preserve"> as funcionalidades “Minha meta” e “Planejamento”</w:t>
+      </w:r>
+      <w:r>
+        <w:rPr>
+          <w:rFonts w:ascii="Arial" w:hAnsi="Arial" w:cs="Arial"/>
+          <w:sz w:val="24"/>
+          <w:szCs w:val="24"/>
+        </w:rPr>
+        <w:t xml:space="preserve">, </w:t>
+      </w:r>
+      <w:r>
+        <w:rPr>
+          <w:rFonts w:ascii="Arial" w:hAnsi="Arial" w:cs="Arial"/>
+          <w:sz w:val="24"/>
+          <w:szCs w:val="24"/>
+        </w:rPr>
+        <w:t xml:space="preserve">ambas </w:t>
+      </w:r>
+      <w:r>
+        <w:rPr>
+          <w:rFonts w:ascii="Arial" w:hAnsi="Arial" w:cs="Arial"/>
+          <w:sz w:val="24"/>
+          <w:szCs w:val="24"/>
+        </w:rPr>
+        <w:t xml:space="preserve">similares aos Objetivos do Projeto Jarbas. </w:t>
+      </w:r>
+      <w:r>
+        <w:rPr>
+          <w:rFonts w:ascii="Arial" w:hAnsi="Arial" w:cs="Arial"/>
+          <w:sz w:val="24"/>
+          <w:szCs w:val="24"/>
+        </w:rPr>
+        <w:t>Assim como o Jarbas, também possui gráficos.</w:t>
+      </w:r>
+    </w:p>
+    <w:p>
+      <w:pPr>
+        <w:spacing w:line="360" w:lineRule="auto"/>
+        <w:ind w:firstLine="1134"/>
+        <w:jc w:val="both"/>
+        <w:rPr>
+          <w:rFonts w:ascii="Arial" w:hAnsi="Arial" w:cs="Arial"/>
+          <w:sz w:val="24"/>
+          <w:szCs w:val="24"/>
+        </w:rPr>
+      </w:pPr>
+      <w:r>
+        <w:rPr>
+          <w:rFonts w:ascii="Arial" w:hAnsi="Arial" w:cs="Arial"/>
+          <w:sz w:val="24"/>
+          <w:szCs w:val="24"/>
+        </w:rPr>
+        <w:t xml:space="preserve">O aplicativo possui funcionalidades ainda não </w:t>
+      </w:r>
+      <w:r>
+        <w:rPr>
+          <w:rFonts w:ascii="Arial" w:hAnsi="Arial" w:cs="Arial"/>
+          <w:sz w:val="24"/>
+          <w:szCs w:val="24"/>
+        </w:rPr>
+        <w:t>projetadas</w:t>
+      </w:r>
+      <w:r>
+        <w:rPr>
+          <w:rFonts w:ascii="Arial" w:hAnsi="Arial" w:cs="Arial"/>
+          <w:sz w:val="24"/>
+          <w:szCs w:val="24"/>
+        </w:rPr>
+        <w:t xml:space="preserve"> no Projeto Jarbas, como conexão ao </w:t>
+      </w:r>
+      <w:r>
+        <w:rPr>
+          <w:rFonts w:ascii="Arial" w:hAnsi="Arial" w:cs="Arial"/>
+          <w:i/>
+          <w:sz w:val="24"/>
+          <w:szCs w:val="24"/>
+        </w:rPr>
+        <w:t>internet banking</w:t>
+      </w:r>
+      <w:r>
+        <w:rPr>
+          <w:rFonts w:ascii="Arial" w:hAnsi="Arial" w:cs="Arial"/>
+          <w:sz w:val="24"/>
+          <w:szCs w:val="24"/>
+        </w:rPr>
+        <w:t xml:space="preserve"> do usuário para atualização das informações</w:t>
+      </w:r>
+      <w:r>
+        <w:rPr>
+          <w:rFonts w:ascii="Arial" w:hAnsi="Arial" w:cs="Arial"/>
+          <w:sz w:val="24"/>
+          <w:szCs w:val="24"/>
+        </w:rPr>
+        <w:t xml:space="preserve"> do aplicativo</w:t>
+      </w:r>
+      <w:r>
+        <w:rPr>
+          <w:rFonts w:ascii="Arial" w:hAnsi="Arial" w:cs="Arial"/>
+          <w:sz w:val="24"/>
+          <w:szCs w:val="24"/>
+        </w:rPr>
+        <w:t xml:space="preserve">. No entanto, algumas funcionalidades básicas implementadas no Projeto Jarbas não estão presentes no </w:t>
+      </w:r>
+      <w:proofErr w:type="spellStart"/>
+      <w:r>
+        <w:rPr>
+          <w:rFonts w:ascii="Arial" w:hAnsi="Arial" w:cs="Arial"/>
+          <w:sz w:val="24"/>
+          <w:szCs w:val="24"/>
+        </w:rPr>
+        <w:t>GuiaBolso</w:t>
+      </w:r>
+      <w:proofErr w:type="spellEnd"/>
+      <w:r>
+        <w:rPr>
+          <w:rFonts w:ascii="Arial" w:hAnsi="Arial" w:cs="Arial"/>
+          <w:sz w:val="24"/>
+          <w:szCs w:val="24"/>
+        </w:rPr>
+        <w:t>, como transferência entre contas e investimentos.</w:t>
+      </w:r>
+      <w:bookmarkStart w:id="0" w:name="_GoBack"/>
+      <w:bookmarkEnd w:id="0"/>
     </w:p>
     <w:sectPr>
       <w:pgSz w:w="11906" w:h="16838"/>

</xml_diff>